<commit_message>
Update AI usage bonus document
</commit_message>
<xml_diff>
--- a/AI-usage/BONUS TASK - AI Usage.docx
+++ b/AI-usage/BONUS TASK - AI Usage.docx
@@ -34,7 +34,13 @@
     </w:p>
     <w:p>
       <w:r>
-        <w:t>In automation projects like this one (Playwright + POM + reporting + data-driven tests), AI tools can help speed up work and reduce repetitive effort — while the engineer still controls the logic and implementation.</w:t>
+        <w:t xml:space="preserve">In automation projects like this </w:t>
+      </w:r>
+      <w:r>
+        <w:t>demowebshop</w:t>
+      </w:r>
+      <w:r>
+        <w:t xml:space="preserve"> (Playwright + POM + reporting + data-driven tests), AI tools can help speed up work and reduce repetitive effort — while the engineer still controls the logic and implementation.</w:t>
       </w:r>
     </w:p>
     <w:p>
@@ -145,23 +151,6 @@
     <w:p>
       <w:r>
         <w:t>It helps developers work faster, while still requiring validation and testing.</w:t>
-      </w:r>
-    </w:p>
-    <w:p>
-      <w:pPr>
-        <w:rPr>
-          <w:b/>
-          <w:bCs/>
-        </w:rPr>
-      </w:pPr>
-      <w:r>
-        <w:rPr>
-          <w:b/>
-          <w:bCs/>
-        </w:rPr>
-        <w:pict w14:anchorId="28424C9A">
-          <v:rect id="_x0000_i1143" style="width:0;height:1.5pt" o:hralign="center" o:hrstd="t" o:hr="t" fillcolor="#a0a0a0" stroked="f"/>
-        </w:pict>
       </w:r>
     </w:p>
     <w:p>
@@ -564,6 +553,14 @@
           <w:bCs/>
         </w:rPr>
       </w:pPr>
+    </w:p>
+    <w:p>
+      <w:pPr>
+        <w:rPr>
+          <w:b/>
+          <w:bCs/>
+        </w:rPr>
+      </w:pPr>
       <w:r>
         <w:rPr>
           <w:b/>
@@ -626,66 +623,6 @@
       </w:pPr>
       <w:r>
         <w:t>better documentation structure</w:t>
-      </w:r>
-    </w:p>
-    <w:p>
-      <w:pPr>
-        <w:rPr>
-          <w:b/>
-          <w:bCs/>
-        </w:rPr>
-      </w:pPr>
-      <w:r>
-        <w:rPr>
-          <w:b/>
-          <w:bCs/>
-        </w:rPr>
-        <w:t>Important Note</w:t>
-      </w:r>
-    </w:p>
-    <w:p>
-      <w:r>
-        <w:t>AI does not replace automation engineers.</w:t>
-      </w:r>
-      <w:r>
-        <w:br/>
-        <w:t>Everything generated still needs:</w:t>
-      </w:r>
-    </w:p>
-    <w:p>
-      <w:pPr>
-        <w:numPr>
-          <w:ilvl w:val="0"/>
-          <w:numId w:val="9"/>
-        </w:numPr>
-      </w:pPr>
-      <w:r>
-        <w:t>review</w:t>
-      </w:r>
-    </w:p>
-    <w:p>
-      <w:pPr>
-        <w:numPr>
-          <w:ilvl w:val="0"/>
-          <w:numId w:val="9"/>
-        </w:numPr>
-      </w:pPr>
-      <w:r>
-        <w:t>testing</w:t>
-      </w:r>
-    </w:p>
-    <w:p>
-      <w:pPr>
-        <w:numPr>
-          <w:ilvl w:val="0"/>
-          <w:numId w:val="9"/>
-        </w:numPr>
-      </w:pPr>
-      <w:r>
-        <w:t xml:space="preserve">adjustments to actual application </w:t>
-      </w:r>
-      <w:r>
-        <w:t>behaviour</w:t>
       </w:r>
     </w:p>
     <w:p>
@@ -2658,6 +2595,7 @@
   <w:style w:type="character" w:default="1" w:styleId="DefaultParagraphFont">
     <w:name w:val="Default Paragraph Font"/>
     <w:uiPriority w:val="1"/>
+    <w:semiHidden/>
     <w:unhideWhenUsed/>
   </w:style>
   <w:style w:type="table" w:default="1" w:styleId="TableNormal">

</xml_diff>